<commit_message>
Relatorio e zips para submeter no inforestudante
</commit_message>
<xml_diff>
--- a/Relatório Compiladores.docx
+++ b/Relatório Compiladores.docx
@@ -267,249 +267,22 @@
       </w:r>
     </w:p>
     <w:p>
+      <w:bookmarkStart w:id="2" w:name="_ru4x4f6azc7z" w:colFirst="0" w:colLast="0"/>
+      <w:bookmarkStart w:id="3" w:name="_ti9wk2nrvst7" w:colFirst="0" w:colLast="0"/>
+      <w:bookmarkStart w:id="4" w:name="_Toc90138116"/>
+      <w:bookmarkEnd w:id="2"/>
+      <w:bookmarkEnd w:id="3"/>
+      <w:r>
+        <w:br w:type="page"/>
+      </w:r>
+    </w:p>
+    <w:p>
       <w:pPr>
         <w:spacing w:after="200" w:line="240" w:lineRule="auto"/>
         <w:rPr>
           <w:rFonts w:ascii="Merriweather" w:eastAsia="Merriweather" w:hAnsi="Merriweather" w:cs="Merriweather"/>
         </w:rPr>
       </w:pPr>
-      <w:r>
-        <w:br w:type="page"/>
-      </w:r>
-    </w:p>
-    <w:p>
-      <w:pPr>
-        <w:spacing w:after="200"/>
-        <w:jc w:val="both"/>
-        <w:rPr>
-          <w:rFonts w:ascii="Gill Sans" w:eastAsia="Gill Sans" w:hAnsi="Gill Sans" w:cs="Gill Sans"/>
-          <w:b/>
-          <w:sz w:val="30"/>
-          <w:szCs w:val="30"/>
-        </w:rPr>
-      </w:pPr>
-      <w:r>
-        <w:rPr>
-          <w:rFonts w:ascii="Gill Sans" w:eastAsia="Gill Sans" w:hAnsi="Gill Sans" w:cs="Gill Sans"/>
-          <w:b/>
-          <w:color w:val="073763"/>
-          <w:sz w:val="30"/>
-          <w:szCs w:val="30"/>
-        </w:rPr>
-        <w:lastRenderedPageBreak/>
-        <w:t>Índice</w:t>
-      </w:r>
-    </w:p>
-    <w:sdt>
-      <w:sdtPr>
-        <w:id w:val="-155150394"/>
-        <w:docPartObj>
-          <w:docPartGallery w:val="Table of Contents"/>
-          <w:docPartUnique/>
-        </w:docPartObj>
-      </w:sdtPr>
-      <w:sdtEndPr/>
-      <w:sdtContent>
-        <w:p>
-          <w:pPr>
-            <w:pStyle w:val="ndice1"/>
-            <w:tabs>
-              <w:tab w:val="right" w:pos="9019"/>
-            </w:tabs>
-            <w:rPr>
-              <w:rFonts w:asciiTheme="minorHAnsi" w:eastAsiaTheme="minorEastAsia" w:hAnsiTheme="minorHAnsi" w:cstheme="minorBidi"/>
-              <w:noProof/>
-            </w:rPr>
-          </w:pPr>
-          <w:r>
-            <w:fldChar w:fldCharType="begin"/>
-          </w:r>
-          <w:r>
-            <w:instrText xml:space="preserve"> TOC \h \u \z </w:instrText>
-          </w:r>
-          <w:r>
-            <w:fldChar w:fldCharType="separate"/>
-          </w:r>
-          <w:hyperlink w:anchor="_Toc90138116" w:history="1">
-            <w:r>
-              <w:rPr>
-                <w:rStyle w:val="Hiperligao"/>
-                <w:rFonts w:ascii="Gill Sans" w:eastAsia="Gill Sans" w:hAnsi="Gill Sans" w:cs="Gill Sans"/>
-                <w:b/>
-                <w:noProof/>
-              </w:rPr>
-              <w:t>Reescrever a Gramática</w:t>
-            </w:r>
-            <w:r>
-              <w:rPr>
-                <w:noProof/>
-                <w:webHidden/>
-              </w:rPr>
-              <w:tab/>
-            </w:r>
-            <w:r>
-              <w:rPr>
-                <w:noProof/>
-                <w:webHidden/>
-              </w:rPr>
-              <w:fldChar w:fldCharType="begin"/>
-            </w:r>
-            <w:r>
-              <w:rPr>
-                <w:noProof/>
-                <w:webHidden/>
-              </w:rPr>
-              <w:instrText xml:space="preserve"> PAGEREF _Toc90138116 \h </w:instrText>
-            </w:r>
-            <w:r>
-              <w:rPr>
-                <w:noProof/>
-                <w:webHidden/>
-              </w:rPr>
-            </w:r>
-            <w:r>
-              <w:rPr>
-                <w:noProof/>
-                <w:webHidden/>
-              </w:rPr>
-              <w:fldChar w:fldCharType="separate"/>
-            </w:r>
-            <w:r>
-              <w:rPr>
-                <w:noProof/>
-                <w:webHidden/>
-              </w:rPr>
-              <w:t>2</w:t>
-            </w:r>
-            <w:r>
-              <w:rPr>
-                <w:noProof/>
-                <w:webHidden/>
-              </w:rPr>
-              <w:fldChar w:fldCharType="end"/>
-            </w:r>
-          </w:hyperlink>
-        </w:p>
-        <w:p>
-          <w:pPr>
-            <w:pStyle w:val="ndice1"/>
-            <w:tabs>
-              <w:tab w:val="right" w:pos="9019"/>
-            </w:tabs>
-            <w:rPr>
-              <w:rFonts w:asciiTheme="minorHAnsi" w:eastAsiaTheme="minorEastAsia" w:hAnsiTheme="minorHAnsi" w:cstheme="minorBidi"/>
-              <w:noProof/>
-            </w:rPr>
-          </w:pPr>
-          <w:hyperlink w:anchor="_Toc90138117" w:history="1">
-            <w:r>
-              <w:rPr>
-                <w:rStyle w:val="Hiperligao"/>
-                <w:rFonts w:ascii="Gill Sans" w:eastAsia="Gill Sans" w:hAnsi="Gill Sans" w:cs="Gill Sans"/>
-                <w:b/>
-                <w:noProof/>
-              </w:rPr>
-              <w:t>Algoritmos e Estruturas de dados</w:t>
-            </w:r>
-            <w:r>
-              <w:rPr>
-                <w:noProof/>
-                <w:webHidden/>
-              </w:rPr>
-              <w:tab/>
-            </w:r>
-            <w:r>
-              <w:rPr>
-                <w:noProof/>
-                <w:webHidden/>
-              </w:rPr>
-              <w:fldChar w:fldCharType="begin"/>
-            </w:r>
-            <w:r>
-              <w:rPr>
-                <w:noProof/>
-                <w:webHidden/>
-              </w:rPr>
-              <w:instrText xml:space="preserve"> PAGEREF _Toc90138117 \h </w:instrText>
-            </w:r>
-            <w:r>
-              <w:rPr>
-                <w:noProof/>
-                <w:webHidden/>
-              </w:rPr>
-            </w:r>
-            <w:r>
-              <w:rPr>
-                <w:noProof/>
-                <w:webHidden/>
-              </w:rPr>
-              <w:fldChar w:fldCharType="separate"/>
-            </w:r>
-            <w:r>
-              <w:rPr>
-                <w:noProof/>
-                <w:webHidden/>
-              </w:rPr>
-              <w:t>3</w:t>
-            </w:r>
-            <w:r>
-              <w:rPr>
-                <w:noProof/>
-                <w:webHidden/>
-              </w:rPr>
-              <w:fldChar w:fldCharType="end"/>
-            </w:r>
-          </w:hyperlink>
-        </w:p>
-        <w:p>
-          <w:pPr>
-            <w:tabs>
-              <w:tab w:val="right" w:pos="9025"/>
-            </w:tabs>
-            <w:spacing w:before="200" w:after="80" w:line="240" w:lineRule="auto"/>
-          </w:pPr>
-          <w:r>
-            <w:fldChar w:fldCharType="end"/>
-          </w:r>
-        </w:p>
-      </w:sdtContent>
-    </w:sdt>
-    <w:bookmarkStart w:id="2" w:name="_ti9wk2nrvst7" w:colFirst="0" w:colLast="0" w:displacedByCustomXml="prev"/>
-    <w:bookmarkEnd w:id="2" w:displacedByCustomXml="prev"/>
-    <w:bookmarkStart w:id="3" w:name="_ru4x4f6azc7z" w:colFirst="0" w:colLast="0" w:displacedByCustomXml="prev"/>
-    <w:bookmarkEnd w:id="3" w:displacedByCustomXml="prev"/>
-    <w:p>
-      <w:pPr>
-        <w:tabs>
-          <w:tab w:val="right" w:pos="9025"/>
-        </w:tabs>
-        <w:spacing w:before="200" w:after="80" w:line="240" w:lineRule="auto"/>
-        <w:rPr>
-          <w:rFonts w:ascii="Gill Sans" w:eastAsia="Gill Sans" w:hAnsi="Gill Sans" w:cs="Gill Sans"/>
-          <w:b/>
-          <w:color w:val="000000"/>
-          <w:sz w:val="24"/>
-          <w:szCs w:val="24"/>
-        </w:rPr>
-      </w:pPr>
-      <w:r>
-        <w:br w:type="page"/>
-      </w:r>
-    </w:p>
-    <w:p>
-      <w:pPr>
-        <w:pStyle w:val="Ttulo1"/>
-        <w:spacing w:before="240" w:after="240"/>
-        <w:jc w:val="both"/>
-        <w:rPr>
-          <w:rFonts w:ascii="Gill Sans" w:eastAsia="Gill Sans" w:hAnsi="Gill Sans" w:cs="Gill Sans"/>
-          <w:b/>
-          <w:color w:val="073763"/>
-          <w:sz w:val="32"/>
-          <w:szCs w:val="32"/>
-        </w:rPr>
-      </w:pPr>
-      <w:bookmarkStart w:id="4" w:name="_Toc90138116"/>
       <w:r>
         <w:rPr>
           <w:rFonts w:ascii="Gill Sans" w:eastAsia="Gill Sans" w:hAnsi="Gill Sans" w:cs="Gill Sans"/>
@@ -1179,6 +952,7 @@
         </w:rPr>
         <w:t>de uma nova produção (</w:t>
       </w:r>
+      <w:proofErr w:type="spellStart"/>
       <w:r>
         <w:rPr>
           <w:rFonts w:ascii="Gill Sans" w:eastAsia="Gill Sans" w:hAnsi="Gill Sans" w:cs="Gill Sans"/>
@@ -1189,6 +963,7 @@
         </w:rPr>
         <w:t>IDaux</w:t>
       </w:r>
+      <w:proofErr w:type="spellEnd"/>
       <w:r>
         <w:rPr>
           <w:rFonts w:ascii="Gill Sans" w:eastAsia="Gill Sans" w:hAnsi="Gill Sans" w:cs="Gill Sans"/>
@@ -1229,6 +1004,7 @@
         </w:rPr>
         <w:t xml:space="preserve"> o </w:t>
       </w:r>
+      <w:proofErr w:type="spellStart"/>
       <w:r>
         <w:rPr>
           <w:rFonts w:ascii="Gill Sans" w:eastAsia="Gill Sans" w:hAnsi="Gill Sans" w:cs="Gill Sans"/>
@@ -1239,6 +1015,7 @@
         </w:rPr>
         <w:t>token</w:t>
       </w:r>
+      <w:proofErr w:type="spellEnd"/>
       <w:r>
         <w:rPr>
           <w:rFonts w:ascii="Gill Sans" w:eastAsia="Gill Sans" w:hAnsi="Gill Sans" w:cs="Gill Sans"/>
@@ -1311,8 +1088,20 @@
           <w:sz w:val="24"/>
           <w:szCs w:val="24"/>
         </w:rPr>
-        <w:t>%destructor</w:t>
-      </w:r>
+        <w:t>%</w:t>
+      </w:r>
+      <w:proofErr w:type="spellStart"/>
+      <w:r>
+        <w:rPr>
+          <w:rFonts w:ascii="Gill Sans" w:eastAsia="Gill Sans" w:hAnsi="Gill Sans" w:cs="Gill Sans"/>
+          <w:b/>
+          <w:bCs/>
+          <w:sz w:val="24"/>
+          <w:szCs w:val="24"/>
+        </w:rPr>
+        <w:t>destructor</w:t>
+      </w:r>
+      <w:proofErr w:type="spellEnd"/>
       <w:r>
         <w:rPr>
           <w:rFonts w:ascii="Gill Sans" w:eastAsia="Gill Sans" w:hAnsi="Gill Sans" w:cs="Gill Sans"/>
@@ -1321,6 +1110,7 @@
         </w:rPr>
         <w:t xml:space="preserve">, que permitem limpar a </w:t>
       </w:r>
+      <w:proofErr w:type="spellStart"/>
       <w:r>
         <w:rPr>
           <w:rFonts w:ascii="Gill Sans" w:eastAsia="Gill Sans" w:hAnsi="Gill Sans" w:cs="Gill Sans"/>
@@ -1331,6 +1121,7 @@
         </w:rPr>
         <w:t>stack</w:t>
       </w:r>
+      <w:proofErr w:type="spellEnd"/>
       <w:r>
         <w:rPr>
           <w:rFonts w:ascii="Gill Sans" w:eastAsia="Gill Sans" w:hAnsi="Gill Sans" w:cs="Gill Sans"/>
@@ -1602,7 +1393,31 @@
           <w:sz w:val="24"/>
           <w:szCs w:val="24"/>
         </w:rPr>
-        <w:t xml:space="preserve">, sendo que essa estrutura </w:t>
+        <w:t>. E</w:t>
+      </w:r>
+      <w:r>
+        <w:rPr>
+          <w:rFonts w:ascii="Gill Sans" w:hAnsi="Gill Sans"/>
+          <w:sz w:val="24"/>
+          <w:szCs w:val="24"/>
+        </w:rPr>
+        <w:t>s</w:t>
+      </w:r>
+      <w:r>
+        <w:rPr>
+          <w:rFonts w:ascii="Gill Sans" w:hAnsi="Gill Sans"/>
+          <w:sz w:val="24"/>
+          <w:szCs w:val="24"/>
+        </w:rPr>
+        <w:t>t</w:t>
+      </w:r>
+      <w:r>
+        <w:rPr>
+          <w:rFonts w:ascii="Gill Sans" w:hAnsi="Gill Sans"/>
+          <w:sz w:val="24"/>
+          <w:szCs w:val="24"/>
+        </w:rPr>
+        <w:t xml:space="preserve">a estrutura </w:t>
       </w:r>
       <w:r>
         <w:rPr>
@@ -1676,6 +1491,7 @@
         </w:rPr>
         <w:t xml:space="preserve">o valor do </w:t>
       </w:r>
+      <w:proofErr w:type="spellStart"/>
       <w:r>
         <w:rPr>
           <w:rFonts w:ascii="Gill Sans" w:hAnsi="Gill Sans"/>
@@ -1686,6 +1502,7 @@
         </w:rPr>
         <w:t>token</w:t>
       </w:r>
+      <w:proofErr w:type="spellEnd"/>
       <w:r>
         <w:rPr>
           <w:rFonts w:ascii="Gill Sans" w:hAnsi="Gill Sans"/>
@@ -1702,8 +1519,18 @@
           <w:sz w:val="24"/>
           <w:szCs w:val="24"/>
         </w:rPr>
-        <w:t>lido numa variável (char</w:t>
-      </w:r>
+        <w:t>lido numa variável (</w:t>
+      </w:r>
+      <w:proofErr w:type="spellStart"/>
+      <w:r>
+        <w:rPr>
+          <w:rFonts w:ascii="Gill Sans" w:hAnsi="Gill Sans"/>
+          <w:sz w:val="24"/>
+          <w:szCs w:val="24"/>
+        </w:rPr>
+        <w:t>char</w:t>
+      </w:r>
+      <w:proofErr w:type="spellEnd"/>
       <w:r>
         <w:rPr>
           <w:rFonts w:ascii="Gill Sans" w:hAnsi="Gill Sans"/>
@@ -1720,11 +1547,1191 @@
         </w:rPr>
         <w:t>)</w:t>
       </w:r>
+      <w:r>
+        <w:rPr>
+          <w:rFonts w:ascii="Gill Sans" w:hAnsi="Gill Sans"/>
+          <w:sz w:val="24"/>
+          <w:szCs w:val="24"/>
+        </w:rPr>
+        <w:t>, nos casos em que esse valor exista (STRLIT, INTLIT …)</w:t>
+      </w:r>
+      <w:r>
+        <w:rPr>
+          <w:rFonts w:ascii="Gill Sans" w:hAnsi="Gill Sans"/>
+          <w:sz w:val="24"/>
+          <w:szCs w:val="24"/>
+        </w:rPr>
+        <w:t xml:space="preserve">. </w:t>
+      </w:r>
+      <w:r>
+        <w:rPr>
+          <w:rFonts w:ascii="Gill Sans" w:hAnsi="Gill Sans"/>
+          <w:sz w:val="24"/>
+          <w:szCs w:val="24"/>
+        </w:rPr>
+        <w:t xml:space="preserve">É ainda guardado o tipo do </w:t>
+      </w:r>
+      <w:proofErr w:type="spellStart"/>
+      <w:r>
+        <w:rPr>
+          <w:rFonts w:ascii="Gill Sans" w:hAnsi="Gill Sans"/>
+          <w:i/>
+          <w:iCs/>
+          <w:sz w:val="24"/>
+          <w:szCs w:val="24"/>
+        </w:rPr>
+        <w:t>token</w:t>
+      </w:r>
+      <w:proofErr w:type="spellEnd"/>
+      <w:r>
+        <w:rPr>
+          <w:rFonts w:ascii="Gill Sans" w:hAnsi="Gill Sans"/>
+          <w:sz w:val="24"/>
+          <w:szCs w:val="24"/>
+        </w:rPr>
+        <w:t xml:space="preserve"> </w:t>
+      </w:r>
+      <w:r>
+        <w:rPr>
+          <w:rFonts w:ascii="Gill Sans" w:hAnsi="Gill Sans"/>
+          <w:sz w:val="24"/>
+          <w:szCs w:val="24"/>
+        </w:rPr>
+        <w:t>lido para mostrar ao imprimir a AST.</w:t>
+      </w:r>
+      <w:r>
+        <w:rPr>
+          <w:rFonts w:ascii="Gill Sans" w:hAnsi="Gill Sans"/>
+          <w:sz w:val="24"/>
+          <w:szCs w:val="24"/>
+        </w:rPr>
+        <w:t xml:space="preserve"> Para o desenvolvimento da Meta 3</w:t>
+      </w:r>
+      <w:r>
+        <w:rPr>
+          <w:rFonts w:ascii="Gill Sans" w:hAnsi="Gill Sans"/>
+          <w:sz w:val="24"/>
+          <w:szCs w:val="24"/>
+        </w:rPr>
+        <w:t xml:space="preserve"> foi ainda necessário guardar na estrutura as linhas e colunas em que o </w:t>
+      </w:r>
+      <w:proofErr w:type="spellStart"/>
+      <w:r>
+        <w:rPr>
+          <w:rFonts w:ascii="Gill Sans" w:hAnsi="Gill Sans"/>
+          <w:i/>
+          <w:iCs/>
+          <w:sz w:val="24"/>
+          <w:szCs w:val="24"/>
+        </w:rPr>
+        <w:t>token</w:t>
+      </w:r>
+      <w:proofErr w:type="spellEnd"/>
+      <w:r>
+        <w:rPr>
+          <w:rFonts w:ascii="Gill Sans" w:hAnsi="Gill Sans"/>
+          <w:sz w:val="24"/>
+          <w:szCs w:val="24"/>
+        </w:rPr>
+        <w:t xml:space="preserve"> </w:t>
+      </w:r>
+      <w:r>
+        <w:rPr>
+          <w:rFonts w:ascii="Gill Sans" w:hAnsi="Gill Sans"/>
+          <w:sz w:val="24"/>
+          <w:szCs w:val="24"/>
+        </w:rPr>
+        <w:t>aparece, para mostrar nos casos em que há erros de semântica</w:t>
+      </w:r>
+      <w:r>
+        <w:rPr>
+          <w:rFonts w:ascii="Gill Sans" w:hAnsi="Gill Sans"/>
+          <w:sz w:val="24"/>
+          <w:szCs w:val="24"/>
+        </w:rPr>
+        <w:t xml:space="preserve">, e ainda um </w:t>
+      </w:r>
+      <w:proofErr w:type="spellStart"/>
+      <w:r>
+        <w:rPr>
+          <w:rFonts w:ascii="Gill Sans" w:hAnsi="Gill Sans"/>
+          <w:b/>
+          <w:bCs/>
+          <w:sz w:val="24"/>
+          <w:szCs w:val="24"/>
+        </w:rPr>
+        <w:t>char</w:t>
+      </w:r>
+      <w:proofErr w:type="spellEnd"/>
+      <w:r>
+        <w:rPr>
+          <w:rFonts w:ascii="Gill Sans" w:hAnsi="Gill Sans"/>
+          <w:b/>
+          <w:bCs/>
+          <w:sz w:val="24"/>
+          <w:szCs w:val="24"/>
+        </w:rPr>
+        <w:t xml:space="preserve"> * nota</w:t>
+      </w:r>
+      <w:r>
+        <w:rPr>
+          <w:rFonts w:ascii="Gill Sans" w:hAnsi="Gill Sans"/>
+          <w:b/>
+          <w:bCs/>
+          <w:sz w:val="24"/>
+          <w:szCs w:val="24"/>
+        </w:rPr>
+        <w:t xml:space="preserve"> </w:t>
+      </w:r>
+      <w:r>
+        <w:rPr>
+          <w:rFonts w:ascii="Gill Sans" w:hAnsi="Gill Sans"/>
+          <w:sz w:val="24"/>
+          <w:szCs w:val="24"/>
+        </w:rPr>
+        <w:t>que guarda a anotação feita, correspondente ao tipo de variável</w:t>
+      </w:r>
+      <w:r>
+        <w:rPr>
+          <w:rFonts w:ascii="Gill Sans" w:hAnsi="Gill Sans"/>
+          <w:sz w:val="24"/>
+          <w:szCs w:val="24"/>
+        </w:rPr>
+        <w:t xml:space="preserve"> (</w:t>
+      </w:r>
+      <w:proofErr w:type="spellStart"/>
+      <w:r>
+        <w:rPr>
+          <w:rFonts w:ascii="Gill Sans" w:hAnsi="Gill Sans"/>
+          <w:i/>
+          <w:iCs/>
+          <w:sz w:val="24"/>
+          <w:szCs w:val="24"/>
+        </w:rPr>
+        <w:t>int</w:t>
+      </w:r>
+      <w:proofErr w:type="spellEnd"/>
+      <w:r>
+        <w:rPr>
+          <w:rFonts w:ascii="Gill Sans" w:hAnsi="Gill Sans"/>
+          <w:sz w:val="24"/>
+          <w:szCs w:val="24"/>
+        </w:rPr>
+        <w:t xml:space="preserve">, </w:t>
+      </w:r>
+      <w:r>
+        <w:rPr>
+          <w:rFonts w:ascii="Gill Sans" w:hAnsi="Gill Sans"/>
+          <w:i/>
+          <w:iCs/>
+          <w:sz w:val="24"/>
+          <w:szCs w:val="24"/>
+        </w:rPr>
+        <w:t>float32</w:t>
+      </w:r>
+      <w:r>
+        <w:rPr>
+          <w:rFonts w:ascii="Gill Sans" w:hAnsi="Gill Sans"/>
+          <w:sz w:val="24"/>
+          <w:szCs w:val="24"/>
+        </w:rPr>
+        <w:t xml:space="preserve"> …).</w:t>
+      </w:r>
+    </w:p>
+    <w:p>
+      <w:pPr>
+        <w:spacing w:after="240"/>
+        <w:ind w:firstLine="720"/>
+        <w:jc w:val="both"/>
+        <w:rPr>
+          <w:rFonts w:ascii="Gill Sans" w:hAnsi="Gill Sans"/>
+          <w:sz w:val="24"/>
+          <w:szCs w:val="24"/>
+        </w:rPr>
+      </w:pPr>
+      <w:r>
+        <w:rPr>
+          <w:rFonts w:ascii="Gill Sans" w:hAnsi="Gill Sans"/>
+          <w:sz w:val="24"/>
+          <w:szCs w:val="24"/>
+        </w:rPr>
+        <w:t xml:space="preserve">A imagem seguinte representa </w:t>
+      </w:r>
+      <w:r>
+        <w:rPr>
+          <w:rFonts w:ascii="Gill Sans" w:hAnsi="Gill Sans"/>
+          <w:sz w:val="24"/>
+          <w:szCs w:val="24"/>
+        </w:rPr>
+        <w:t>a estrutura usada para criar a AST, contendo todas as informações referidas anteriormente.</w:t>
+      </w:r>
+    </w:p>
+    <w:p>
+      <w:pPr>
+        <w:spacing w:after="240"/>
+        <w:ind w:firstLine="720"/>
+        <w:jc w:val="both"/>
+        <w:rPr>
+          <w:rFonts w:ascii="Gill Sans" w:hAnsi="Gill Sans"/>
+          <w:sz w:val="24"/>
+          <w:szCs w:val="24"/>
+        </w:rPr>
+      </w:pPr>
+      <w:r>
+        <w:rPr>
+          <w:rFonts w:ascii="Gill Sans" w:hAnsi="Gill Sans"/>
+          <w:sz w:val="24"/>
+          <w:szCs w:val="24"/>
+        </w:rPr>
+        <w:drawing>
+          <wp:inline distT="0" distB="0" distL="0" distR="0" wp14:anchorId="0F208C14" wp14:editId="6EAAA6F1">
+            <wp:extent cx="2248095" cy="1508891"/>
+            <wp:effectExtent l="0" t="0" r="0" b="0"/>
+            <wp:docPr id="2" name="Imagem 2" descr="Uma imagem com texto&#10;&#10;Descrição gerada automaticamente"/>
+            <wp:cNvGraphicFramePr>
+              <a:graphicFrameLocks xmlns:a="http://schemas.openxmlformats.org/drawingml/2006/main" noChangeAspect="1"/>
+            </wp:cNvGraphicFramePr>
+            <a:graphic xmlns:a="http://schemas.openxmlformats.org/drawingml/2006/main">
+              <a:graphicData uri="http://schemas.openxmlformats.org/drawingml/2006/picture">
+                <pic:pic xmlns:pic="http://schemas.openxmlformats.org/drawingml/2006/picture">
+                  <pic:nvPicPr>
+                    <pic:cNvPr id="2" name="Imagem 2" descr="Uma imagem com texto&#10;&#10;Descrição gerada automaticamente"/>
+                    <pic:cNvPicPr/>
+                  </pic:nvPicPr>
+                  <pic:blipFill>
+                    <a:blip r:embed="rId9"/>
+                    <a:stretch>
+                      <a:fillRect/>
+                    </a:stretch>
+                  </pic:blipFill>
+                  <pic:spPr>
+                    <a:xfrm>
+                      <a:off x="0" y="0"/>
+                      <a:ext cx="2248095" cy="1508891"/>
+                    </a:xfrm>
+                    <a:prstGeom prst="rect">
+                      <a:avLst/>
+                    </a:prstGeom>
+                  </pic:spPr>
+                </pic:pic>
+              </a:graphicData>
+            </a:graphic>
+          </wp:inline>
+        </w:drawing>
+      </w:r>
+    </w:p>
+    <w:p>
+      <w:pPr>
+        <w:spacing w:after="240"/>
+        <w:ind w:firstLine="720"/>
+        <w:jc w:val="both"/>
+        <w:rPr>
+          <w:rFonts w:ascii="Gill Sans" w:hAnsi="Gill Sans"/>
+          <w:sz w:val="24"/>
+          <w:szCs w:val="24"/>
+        </w:rPr>
+      </w:pPr>
+      <w:r>
+        <w:rPr>
+          <w:rFonts w:ascii="Gill Sans" w:hAnsi="Gill Sans"/>
+          <w:sz w:val="24"/>
+          <w:szCs w:val="24"/>
+        </w:rPr>
+        <w:t xml:space="preserve">Nesta estrutura considera-se um nó “irmão” aquele que se encontra no mesmo nível do nó acedido, </w:t>
+      </w:r>
+      <w:r>
+        <w:rPr>
+          <w:rFonts w:ascii="Gill Sans" w:hAnsi="Gill Sans"/>
+          <w:sz w:val="24"/>
+          <w:szCs w:val="24"/>
+        </w:rPr>
+        <w:t>como por exemplo</w:t>
+      </w:r>
+      <w:r>
+        <w:rPr>
+          <w:rFonts w:ascii="Gill Sans" w:hAnsi="Gill Sans"/>
+          <w:sz w:val="24"/>
+          <w:szCs w:val="24"/>
+        </w:rPr>
+        <w:t xml:space="preserve"> numa </w:t>
+      </w:r>
+      <w:r>
+        <w:rPr>
+          <w:rFonts w:ascii="Gill Sans" w:hAnsi="Gill Sans"/>
+          <w:i/>
+          <w:iCs/>
+          <w:sz w:val="24"/>
+          <w:szCs w:val="24"/>
+        </w:rPr>
+        <w:t>if</w:t>
+      </w:r>
+      <w:r>
+        <w:rPr>
+          <w:rFonts w:ascii="Gill Sans" w:hAnsi="Gill Sans"/>
+          <w:i/>
+          <w:iCs/>
+          <w:sz w:val="24"/>
+          <w:szCs w:val="24"/>
+        </w:rPr>
+        <w:t>-else</w:t>
+      </w:r>
+      <w:r>
+        <w:rPr>
+          <w:rFonts w:ascii="Gill Sans" w:hAnsi="Gill Sans"/>
+          <w:i/>
+          <w:iCs/>
+          <w:sz w:val="24"/>
+          <w:szCs w:val="24"/>
+        </w:rPr>
+        <w:t xml:space="preserve"> </w:t>
+      </w:r>
+      <w:proofErr w:type="spellStart"/>
+      <w:r>
+        <w:rPr>
+          <w:rFonts w:ascii="Gill Sans" w:hAnsi="Gill Sans"/>
+          <w:i/>
+          <w:iCs/>
+          <w:sz w:val="24"/>
+          <w:szCs w:val="24"/>
+        </w:rPr>
+        <w:t>clause</w:t>
+      </w:r>
+      <w:proofErr w:type="spellEnd"/>
+      <w:r>
+        <w:rPr>
+          <w:rFonts w:ascii="Gill Sans" w:hAnsi="Gill Sans"/>
+          <w:i/>
+          <w:iCs/>
+          <w:sz w:val="24"/>
+          <w:szCs w:val="24"/>
+        </w:rPr>
+        <w:t xml:space="preserve"> </w:t>
+      </w:r>
+      <w:r>
+        <w:rPr>
+          <w:rFonts w:ascii="Gill Sans" w:hAnsi="Gill Sans"/>
+          <w:sz w:val="24"/>
+          <w:szCs w:val="24"/>
+        </w:rPr>
+        <w:t xml:space="preserve">em que o bloco do </w:t>
+      </w:r>
+      <w:proofErr w:type="spellStart"/>
+      <w:r>
+        <w:rPr>
+          <w:rFonts w:ascii="Gill Sans" w:hAnsi="Gill Sans"/>
+          <w:i/>
+          <w:iCs/>
+          <w:sz w:val="24"/>
+          <w:szCs w:val="24"/>
+        </w:rPr>
+        <w:t>else</w:t>
+      </w:r>
+      <w:proofErr w:type="spellEnd"/>
+      <w:r>
+        <w:rPr>
+          <w:rFonts w:ascii="Gill Sans" w:hAnsi="Gill Sans"/>
+          <w:sz w:val="24"/>
+          <w:szCs w:val="24"/>
+        </w:rPr>
+        <w:t xml:space="preserve"> é irmão do bloco do </w:t>
+      </w:r>
+      <w:proofErr w:type="spellStart"/>
+      <w:r>
+        <w:rPr>
+          <w:rFonts w:ascii="Gill Sans" w:hAnsi="Gill Sans"/>
+          <w:i/>
+          <w:iCs/>
+          <w:sz w:val="24"/>
+          <w:szCs w:val="24"/>
+        </w:rPr>
+        <w:t>if</w:t>
+      </w:r>
+      <w:proofErr w:type="spellEnd"/>
+      <w:r>
+        <w:rPr>
+          <w:rFonts w:ascii="Gill Sans" w:hAnsi="Gill Sans"/>
+          <w:sz w:val="24"/>
+          <w:szCs w:val="24"/>
+        </w:rPr>
+        <w:t xml:space="preserve"> (mesmo que o </w:t>
+      </w:r>
+      <w:proofErr w:type="spellStart"/>
+      <w:r>
+        <w:rPr>
+          <w:rFonts w:ascii="Gill Sans" w:hAnsi="Gill Sans"/>
+          <w:i/>
+          <w:iCs/>
+          <w:sz w:val="24"/>
+          <w:szCs w:val="24"/>
+        </w:rPr>
+        <w:t>else</w:t>
+      </w:r>
+      <w:proofErr w:type="spellEnd"/>
+      <w:r>
+        <w:rPr>
+          <w:rFonts w:ascii="Gill Sans" w:hAnsi="Gill Sans"/>
+          <w:sz w:val="24"/>
+          <w:szCs w:val="24"/>
+        </w:rPr>
+        <w:t xml:space="preserve"> não seja declarado o seu bloco tem de existir).</w:t>
+      </w:r>
+      <w:r>
+        <w:rPr>
+          <w:rFonts w:ascii="Gill Sans" w:hAnsi="Gill Sans"/>
+          <w:sz w:val="24"/>
+          <w:szCs w:val="24"/>
+        </w:rPr>
+        <w:t xml:space="preserve"> Por sua vez, um nó “filho” é aquele </w:t>
+      </w:r>
+      <w:r>
+        <w:rPr>
+          <w:rFonts w:ascii="Gill Sans" w:hAnsi="Gill Sans"/>
+          <w:sz w:val="24"/>
+          <w:szCs w:val="24"/>
+        </w:rPr>
+        <w:t>qu</w:t>
+      </w:r>
+      <w:r>
+        <w:rPr>
+          <w:rFonts w:ascii="Gill Sans" w:hAnsi="Gill Sans"/>
+          <w:sz w:val="24"/>
+          <w:szCs w:val="24"/>
+        </w:rPr>
+        <w:t>e se encontra num</w:t>
+      </w:r>
+      <w:r>
+        <w:rPr>
+          <w:rFonts w:ascii="Gill Sans" w:hAnsi="Gill Sans"/>
+          <w:sz w:val="24"/>
+          <w:szCs w:val="24"/>
+        </w:rPr>
+        <w:t xml:space="preserve"> nível inferior</w:t>
+      </w:r>
+      <w:r>
+        <w:rPr>
+          <w:rFonts w:ascii="Gill Sans" w:hAnsi="Gill Sans"/>
+          <w:sz w:val="24"/>
+          <w:szCs w:val="24"/>
+        </w:rPr>
+        <w:t xml:space="preserve"> ao nó em questão</w:t>
+      </w:r>
+      <w:r>
+        <w:rPr>
+          <w:rFonts w:ascii="Gill Sans" w:hAnsi="Gill Sans"/>
+          <w:sz w:val="24"/>
+          <w:szCs w:val="24"/>
+        </w:rPr>
+        <w:t>.</w:t>
+      </w:r>
+    </w:p>
+    <w:p>
+      <w:pPr>
+        <w:spacing w:after="240"/>
+        <w:ind w:firstLine="720"/>
+        <w:jc w:val="both"/>
+        <w:rPr>
+          <w:rFonts w:ascii="Gill Sans" w:hAnsi="Gill Sans"/>
+          <w:sz w:val="24"/>
+          <w:szCs w:val="24"/>
+        </w:rPr>
+      </w:pPr>
+      <w:r>
+        <w:rPr>
+          <w:rFonts w:ascii="Gill Sans" w:hAnsi="Gill Sans"/>
+          <w:sz w:val="24"/>
+          <w:szCs w:val="24"/>
+        </w:rPr>
+        <w:lastRenderedPageBreak/>
+        <w:t>A outra estrutura implementada</w:t>
+      </w:r>
+      <w:r>
+        <w:rPr>
+          <w:rFonts w:ascii="Gill Sans" w:hAnsi="Gill Sans"/>
+          <w:sz w:val="24"/>
+          <w:szCs w:val="24"/>
+        </w:rPr>
+        <w:t xml:space="preserve"> é uma tabela de símbolos</w:t>
+      </w:r>
+      <w:r>
+        <w:rPr>
+          <w:rFonts w:ascii="Gill Sans" w:hAnsi="Gill Sans"/>
+          <w:sz w:val="24"/>
+          <w:szCs w:val="24"/>
+        </w:rPr>
+        <w:t>, sendo implementada através de</w:t>
+      </w:r>
+      <w:r>
+        <w:rPr>
+          <w:rFonts w:ascii="Gill Sans" w:hAnsi="Gill Sans"/>
+          <w:sz w:val="24"/>
+          <w:szCs w:val="24"/>
+        </w:rPr>
+        <w:t xml:space="preserve"> 3</w:t>
+      </w:r>
+      <w:r>
+        <w:rPr>
+          <w:rFonts w:ascii="Gill Sans" w:hAnsi="Gill Sans"/>
+          <w:sz w:val="24"/>
+          <w:szCs w:val="24"/>
+        </w:rPr>
+        <w:t xml:space="preserve"> listas ligadas</w:t>
+      </w:r>
+      <w:r>
+        <w:rPr>
+          <w:rFonts w:ascii="Gill Sans" w:hAnsi="Gill Sans"/>
+          <w:sz w:val="24"/>
+          <w:szCs w:val="24"/>
+        </w:rPr>
+        <w:t xml:space="preserve">, </w:t>
+      </w:r>
+      <w:r>
+        <w:rPr>
+          <w:rFonts w:ascii="Gill Sans" w:hAnsi="Gill Sans"/>
+          <w:sz w:val="24"/>
+          <w:szCs w:val="24"/>
+        </w:rPr>
+        <w:t xml:space="preserve">sendo a estrutura </w:t>
+      </w:r>
+      <w:r>
+        <w:rPr>
+          <w:rFonts w:ascii="Gill Sans" w:hAnsi="Gill Sans"/>
+          <w:sz w:val="24"/>
+          <w:szCs w:val="24"/>
+        </w:rPr>
+        <w:t>relativa à tabela de símbolos globais (variáveis globais e definições de funções)</w:t>
+      </w:r>
+      <w:r>
+        <w:rPr>
+          <w:rFonts w:ascii="Gill Sans" w:hAnsi="Gill Sans"/>
+          <w:sz w:val="24"/>
+          <w:szCs w:val="24"/>
+        </w:rPr>
+        <w:t xml:space="preserve"> a</w:t>
+      </w:r>
+      <w:r>
+        <w:rPr>
+          <w:rFonts w:ascii="Gill Sans" w:hAnsi="Gill Sans"/>
+          <w:sz w:val="24"/>
+          <w:szCs w:val="24"/>
+        </w:rPr>
+        <w:t xml:space="preserve"> primeira tabela a ser criada</w:t>
+      </w:r>
+      <w:r>
+        <w:rPr>
+          <w:rFonts w:ascii="Gill Sans" w:hAnsi="Gill Sans"/>
+          <w:sz w:val="24"/>
+          <w:szCs w:val="24"/>
+        </w:rPr>
+        <w:t xml:space="preserve">. </w:t>
+      </w:r>
+      <w:r>
+        <w:rPr>
+          <w:rFonts w:ascii="Gill Sans" w:hAnsi="Gill Sans"/>
+          <w:sz w:val="24"/>
+          <w:szCs w:val="24"/>
+        </w:rPr>
+        <w:t>Nesta primeira lista os dados (</w:t>
+      </w:r>
+      <w:proofErr w:type="spellStart"/>
+      <w:r>
+        <w:rPr>
+          <w:rFonts w:ascii="Gill Sans" w:hAnsi="Gill Sans"/>
+          <w:i/>
+          <w:iCs/>
+          <w:sz w:val="24"/>
+          <w:szCs w:val="24"/>
+        </w:rPr>
+        <w:t>globalTable</w:t>
+      </w:r>
+      <w:proofErr w:type="spellEnd"/>
+      <w:r>
+        <w:rPr>
+          <w:rFonts w:ascii="Gill Sans" w:hAnsi="Gill Sans"/>
+          <w:sz w:val="24"/>
+          <w:szCs w:val="24"/>
+        </w:rPr>
+        <w:t xml:space="preserve">) </w:t>
+      </w:r>
+      <w:r>
+        <w:rPr>
+          <w:rFonts w:ascii="Gill Sans" w:hAnsi="Gill Sans"/>
+          <w:sz w:val="24"/>
+          <w:szCs w:val="24"/>
+        </w:rPr>
+        <w:t>foram guardad</w:t>
+      </w:r>
+      <w:r>
+        <w:rPr>
+          <w:rFonts w:ascii="Gill Sans" w:hAnsi="Gill Sans"/>
+          <w:sz w:val="24"/>
+          <w:szCs w:val="24"/>
+        </w:rPr>
+        <w:t>os os nomes das funções (</w:t>
+      </w:r>
+      <w:proofErr w:type="spellStart"/>
+      <w:r>
+        <w:rPr>
+          <w:rFonts w:ascii="Gill Sans" w:hAnsi="Gill Sans"/>
+          <w:sz w:val="24"/>
+          <w:szCs w:val="24"/>
+        </w:rPr>
+        <w:t>char</w:t>
+      </w:r>
+      <w:proofErr w:type="spellEnd"/>
+      <w:r>
+        <w:rPr>
+          <w:rFonts w:ascii="Gill Sans" w:hAnsi="Gill Sans"/>
+          <w:sz w:val="24"/>
+          <w:szCs w:val="24"/>
+        </w:rPr>
+        <w:t xml:space="preserve"> *</w:t>
+      </w:r>
+      <w:proofErr w:type="spellStart"/>
+      <w:r>
+        <w:rPr>
+          <w:rFonts w:ascii="Gill Sans" w:hAnsi="Gill Sans"/>
+          <w:sz w:val="24"/>
+          <w:szCs w:val="24"/>
+        </w:rPr>
+        <w:t>name</w:t>
+      </w:r>
+      <w:proofErr w:type="spellEnd"/>
+      <w:r>
+        <w:rPr>
+          <w:rFonts w:ascii="Gill Sans" w:hAnsi="Gill Sans"/>
+          <w:sz w:val="24"/>
+          <w:szCs w:val="24"/>
+        </w:rPr>
+        <w:t>), o tipo da</w:t>
+      </w:r>
+      <w:r>
+        <w:rPr>
+          <w:rFonts w:ascii="Gill Sans" w:hAnsi="Gill Sans"/>
+          <w:sz w:val="24"/>
+          <w:szCs w:val="24"/>
+        </w:rPr>
+        <w:t xml:space="preserve"> função</w:t>
+      </w:r>
+      <w:r>
+        <w:rPr>
+          <w:rFonts w:ascii="Gill Sans" w:hAnsi="Gill Sans"/>
+          <w:sz w:val="24"/>
+          <w:szCs w:val="24"/>
+        </w:rPr>
+        <w:t xml:space="preserve"> (</w:t>
+      </w:r>
+      <w:proofErr w:type="spellStart"/>
+      <w:r>
+        <w:rPr>
+          <w:rFonts w:ascii="Gill Sans" w:hAnsi="Gill Sans"/>
+          <w:sz w:val="24"/>
+          <w:szCs w:val="24"/>
+        </w:rPr>
+        <w:t>char</w:t>
+      </w:r>
+      <w:proofErr w:type="spellEnd"/>
+      <w:r>
+        <w:rPr>
+          <w:rFonts w:ascii="Gill Sans" w:hAnsi="Gill Sans"/>
+          <w:sz w:val="24"/>
+          <w:szCs w:val="24"/>
+        </w:rPr>
+        <w:t xml:space="preserve"> *</w:t>
+      </w:r>
+      <w:proofErr w:type="spellStart"/>
+      <w:r>
+        <w:rPr>
+          <w:rFonts w:ascii="Gill Sans" w:hAnsi="Gill Sans"/>
+          <w:sz w:val="24"/>
+          <w:szCs w:val="24"/>
+        </w:rPr>
+        <w:t>type</w:t>
+      </w:r>
+      <w:proofErr w:type="spellEnd"/>
+      <w:r>
+        <w:rPr>
+          <w:rFonts w:ascii="Gill Sans" w:hAnsi="Gill Sans"/>
+          <w:sz w:val="24"/>
+          <w:szCs w:val="24"/>
+        </w:rPr>
+        <w:t xml:space="preserve">), </w:t>
+      </w:r>
+      <w:r>
+        <w:rPr>
+          <w:rFonts w:ascii="Gill Sans" w:hAnsi="Gill Sans"/>
+          <w:sz w:val="24"/>
+          <w:szCs w:val="24"/>
+        </w:rPr>
+        <w:t xml:space="preserve">duas </w:t>
+      </w:r>
+      <w:proofErr w:type="spellStart"/>
+      <w:r>
+        <w:rPr>
+          <w:rFonts w:ascii="Gill Sans" w:hAnsi="Gill Sans"/>
+          <w:sz w:val="24"/>
+          <w:szCs w:val="24"/>
+        </w:rPr>
+        <w:t>flags</w:t>
+      </w:r>
+      <w:proofErr w:type="spellEnd"/>
+      <w:r>
+        <w:rPr>
+          <w:rFonts w:ascii="Gill Sans" w:hAnsi="Gill Sans"/>
+          <w:sz w:val="24"/>
+          <w:szCs w:val="24"/>
+        </w:rPr>
+        <w:t xml:space="preserve"> utilizadas para verificar se estávamos a guardar uma variável global ou uma função e </w:t>
+      </w:r>
+      <w:r>
+        <w:rPr>
+          <w:rFonts w:ascii="Gill Sans" w:hAnsi="Gill Sans"/>
+          <w:sz w:val="24"/>
+          <w:szCs w:val="24"/>
+        </w:rPr>
+        <w:t>uma para verificar se já estavam declarad</w:t>
+      </w:r>
+      <w:r>
+        <w:rPr>
+          <w:rFonts w:ascii="Gill Sans" w:hAnsi="Gill Sans"/>
+          <w:sz w:val="24"/>
+          <w:szCs w:val="24"/>
+        </w:rPr>
+        <w:t>as (</w:t>
+      </w:r>
+      <w:proofErr w:type="spellStart"/>
+      <w:r>
+        <w:rPr>
+          <w:rFonts w:ascii="Gill Sans" w:hAnsi="Gill Sans"/>
+          <w:i/>
+          <w:iCs/>
+          <w:sz w:val="24"/>
+          <w:szCs w:val="24"/>
+        </w:rPr>
+        <w:t>int</w:t>
+      </w:r>
+      <w:proofErr w:type="spellEnd"/>
+      <w:r>
+        <w:rPr>
+          <w:rFonts w:ascii="Gill Sans" w:hAnsi="Gill Sans"/>
+          <w:i/>
+          <w:iCs/>
+          <w:sz w:val="24"/>
+          <w:szCs w:val="24"/>
+        </w:rPr>
+        <w:t xml:space="preserve"> </w:t>
+      </w:r>
+      <w:proofErr w:type="spellStart"/>
+      <w:r>
+        <w:rPr>
+          <w:rFonts w:ascii="Gill Sans" w:hAnsi="Gill Sans"/>
+          <w:i/>
+          <w:iCs/>
+          <w:sz w:val="24"/>
+          <w:szCs w:val="24"/>
+        </w:rPr>
+        <w:t>func</w:t>
+      </w:r>
+      <w:proofErr w:type="spellEnd"/>
+      <w:r>
+        <w:rPr>
+          <w:rFonts w:ascii="Gill Sans" w:hAnsi="Gill Sans"/>
+          <w:sz w:val="24"/>
+          <w:szCs w:val="24"/>
+        </w:rPr>
+        <w:t xml:space="preserve"> e </w:t>
+      </w:r>
+      <w:proofErr w:type="spellStart"/>
+      <w:r>
+        <w:rPr>
+          <w:rFonts w:ascii="Gill Sans" w:hAnsi="Gill Sans"/>
+          <w:i/>
+          <w:iCs/>
+          <w:sz w:val="24"/>
+          <w:szCs w:val="24"/>
+        </w:rPr>
+        <w:t>int</w:t>
+      </w:r>
+      <w:proofErr w:type="spellEnd"/>
+      <w:r>
+        <w:rPr>
+          <w:rFonts w:ascii="Gill Sans" w:hAnsi="Gill Sans"/>
+          <w:i/>
+          <w:iCs/>
+          <w:sz w:val="24"/>
+          <w:szCs w:val="24"/>
+        </w:rPr>
+        <w:t xml:space="preserve"> </w:t>
+      </w:r>
+      <w:proofErr w:type="spellStart"/>
+      <w:r>
+        <w:rPr>
+          <w:rFonts w:ascii="Gill Sans" w:hAnsi="Gill Sans"/>
+          <w:i/>
+          <w:iCs/>
+          <w:sz w:val="24"/>
+          <w:szCs w:val="24"/>
+        </w:rPr>
+        <w:t>declared</w:t>
+      </w:r>
+      <w:proofErr w:type="spellEnd"/>
+      <w:r>
+        <w:rPr>
+          <w:rFonts w:ascii="Gill Sans" w:hAnsi="Gill Sans"/>
+          <w:sz w:val="24"/>
+          <w:szCs w:val="24"/>
+        </w:rPr>
+        <w:t>, respetivamente)</w:t>
+      </w:r>
+      <w:r>
+        <w:rPr>
+          <w:rFonts w:ascii="Gill Sans" w:hAnsi="Gill Sans"/>
+          <w:sz w:val="24"/>
+          <w:szCs w:val="24"/>
+        </w:rPr>
+        <w:t>. Esta lista possuía ainda um ponteiro para cada uma das outras 2 listas ligadas</w:t>
+      </w:r>
+      <w:r>
+        <w:rPr>
+          <w:rFonts w:ascii="Gill Sans" w:hAnsi="Gill Sans"/>
+          <w:sz w:val="24"/>
+          <w:szCs w:val="24"/>
+        </w:rPr>
+        <w:t xml:space="preserve"> e, obviamente, um ponteiro para o próximo nó da lista ligada.</w:t>
+      </w:r>
+    </w:p>
+    <w:p>
+      <w:pPr>
+        <w:spacing w:after="240"/>
+        <w:ind w:firstLine="720"/>
+        <w:jc w:val="both"/>
+        <w:rPr>
+          <w:rFonts w:ascii="Gill Sans" w:hAnsi="Gill Sans"/>
+          <w:sz w:val="24"/>
+          <w:szCs w:val="24"/>
+        </w:rPr>
+      </w:pPr>
+      <w:r>
+        <w:rPr>
+          <w:rFonts w:ascii="Gill Sans" w:hAnsi="Gill Sans"/>
+          <w:sz w:val="24"/>
+          <w:szCs w:val="24"/>
+        </w:rPr>
+        <w:t xml:space="preserve">As outras 2 listas ligadas têm uma estrutura idêntica à </w:t>
+      </w:r>
+      <w:r>
+        <w:rPr>
+          <w:rFonts w:ascii="Gill Sans" w:hAnsi="Gill Sans"/>
+          <w:sz w:val="24"/>
+          <w:szCs w:val="24"/>
+        </w:rPr>
+        <w:t xml:space="preserve">anterior, com algumas alterações, pois as estruturas dizem respeito a uma lista ligada que guarda </w:t>
+      </w:r>
+      <w:r>
+        <w:rPr>
+          <w:rFonts w:ascii="Gill Sans" w:hAnsi="Gill Sans"/>
+          <w:sz w:val="24"/>
+          <w:szCs w:val="24"/>
+        </w:rPr>
+        <w:t xml:space="preserve">todas as variáveis definidas dentro de uma função e a outra todos os parâmetros definidos na </w:t>
+      </w:r>
+      <w:r>
+        <w:rPr>
+          <w:rFonts w:ascii="Gill Sans" w:hAnsi="Gill Sans"/>
+          <w:sz w:val="24"/>
+          <w:szCs w:val="24"/>
+        </w:rPr>
+        <w:t>declaração da função.</w:t>
+      </w:r>
+    </w:p>
+    <w:p>
+      <w:pPr>
+        <w:spacing w:after="240"/>
+        <w:ind w:firstLine="720"/>
+        <w:jc w:val="both"/>
+        <w:rPr>
+          <w:rFonts w:ascii="Gill Sans" w:hAnsi="Gill Sans"/>
+          <w:sz w:val="24"/>
+          <w:szCs w:val="24"/>
+        </w:rPr>
+      </w:pPr>
+      <w:r>
+        <w:rPr>
+          <w:rFonts w:ascii="Gill Sans" w:hAnsi="Gill Sans"/>
+          <w:sz w:val="24"/>
+          <w:szCs w:val="24"/>
+        </w:rPr>
+        <w:t>Por fim, foi ainda criada uma lista ligada para guardar todos os erros</w:t>
+      </w:r>
+      <w:r>
+        <w:rPr>
+          <w:rFonts w:ascii="Gill Sans" w:hAnsi="Gill Sans"/>
+          <w:sz w:val="24"/>
+          <w:szCs w:val="24"/>
+        </w:rPr>
+        <w:t xml:space="preserve"> de semântica que podiam ser gerados e os mesmos serem </w:t>
+      </w:r>
+      <w:r>
+        <w:rPr>
+          <w:rFonts w:ascii="Gill Sans" w:hAnsi="Gill Sans"/>
+          <w:sz w:val="24"/>
+          <w:szCs w:val="24"/>
+        </w:rPr>
+        <w:t>impressos</w:t>
+      </w:r>
+      <w:r>
+        <w:rPr>
+          <w:rFonts w:ascii="Gill Sans" w:hAnsi="Gill Sans"/>
+          <w:sz w:val="24"/>
+          <w:szCs w:val="24"/>
+        </w:rPr>
+        <w:t xml:space="preserve"> por ordem crescente de linha e coluna</w:t>
+      </w:r>
+      <w:r>
+        <w:rPr>
+          <w:rFonts w:ascii="Gill Sans" w:hAnsi="Gill Sans"/>
+          <w:sz w:val="24"/>
+          <w:szCs w:val="24"/>
+        </w:rPr>
+        <w:t>, podendo esta ordem ser alterada no código consoante a ordem de apresentação pretendida.</w:t>
+      </w:r>
+    </w:p>
+    <w:p>
+      <w:pPr>
+        <w:spacing w:after="240"/>
+        <w:ind w:firstLine="720"/>
+        <w:jc w:val="both"/>
+        <w:rPr>
+          <w:rFonts w:ascii="Gill Sans" w:hAnsi="Gill Sans"/>
+          <w:sz w:val="24"/>
+          <w:szCs w:val="24"/>
+        </w:rPr>
+      </w:pPr>
+      <w:r>
+        <w:rPr>
+          <w:rFonts w:ascii="Gill Sans" w:hAnsi="Gill Sans"/>
+          <w:sz w:val="24"/>
+          <w:szCs w:val="24"/>
+        </w:rPr>
+        <w:t>A figura seguint</w:t>
+      </w:r>
+      <w:r>
+        <w:rPr>
+          <w:rFonts w:ascii="Gill Sans" w:hAnsi="Gill Sans"/>
+          <w:sz w:val="24"/>
+          <w:szCs w:val="24"/>
+        </w:rPr>
+        <w:t>e diz respeito às estruturas descritas acima.</w:t>
+      </w:r>
+    </w:p>
+    <w:p>
+      <w:pPr>
+        <w:spacing w:after="240"/>
+        <w:ind w:firstLine="720"/>
+        <w:jc w:val="both"/>
+        <w:rPr>
+          <w:rFonts w:ascii="Gill Sans" w:hAnsi="Gill Sans"/>
+          <w:sz w:val="24"/>
+          <w:szCs w:val="24"/>
+        </w:rPr>
+      </w:pPr>
+      <w:r>
+        <w:rPr>
+          <w:rFonts w:ascii="Gill Sans" w:hAnsi="Gill Sans"/>
+          <w:sz w:val="24"/>
+          <w:szCs w:val="24"/>
+        </w:rPr>
+        <w:drawing>
+          <wp:inline distT="0" distB="0" distL="0" distR="0" wp14:anchorId="321003FA" wp14:editId="489DD19E">
+            <wp:extent cx="4038600" cy="3301463"/>
+            <wp:effectExtent l="0" t="0" r="0" b="0"/>
+            <wp:docPr id="5" name="Imagem 5" descr="Uma imagem com texto&#10;&#10;Descrição gerada automaticamente"/>
+            <wp:cNvGraphicFramePr>
+              <a:graphicFrameLocks xmlns:a="http://schemas.openxmlformats.org/drawingml/2006/main" noChangeAspect="1"/>
+            </wp:cNvGraphicFramePr>
+            <a:graphic xmlns:a="http://schemas.openxmlformats.org/drawingml/2006/main">
+              <a:graphicData uri="http://schemas.openxmlformats.org/drawingml/2006/picture">
+                <pic:pic xmlns:pic="http://schemas.openxmlformats.org/drawingml/2006/picture">
+                  <pic:nvPicPr>
+                    <pic:cNvPr id="5" name="Imagem 5" descr="Uma imagem com texto&#10;&#10;Descrição gerada automaticamente"/>
+                    <pic:cNvPicPr/>
+                  </pic:nvPicPr>
+                  <pic:blipFill>
+                    <a:blip r:embed="rId10"/>
+                    <a:stretch>
+                      <a:fillRect/>
+                    </a:stretch>
+                  </pic:blipFill>
+                  <pic:spPr>
+                    <a:xfrm>
+                      <a:off x="0" y="0"/>
+                      <a:ext cx="4042405" cy="3304573"/>
+                    </a:xfrm>
+                    <a:prstGeom prst="rect">
+                      <a:avLst/>
+                    </a:prstGeom>
+                  </pic:spPr>
+                </pic:pic>
+              </a:graphicData>
+            </a:graphic>
+          </wp:inline>
+        </w:drawing>
+      </w:r>
+    </w:p>
+    <w:p>
+      <w:pPr>
+        <w:rPr>
+          <w:rFonts w:ascii="Gill Sans" w:hAnsi="Gill Sans"/>
+          <w:sz w:val="24"/>
+          <w:szCs w:val="24"/>
+        </w:rPr>
+      </w:pPr>
+      <w:r>
+        <w:rPr>
+          <w:rFonts w:ascii="Gill Sans" w:hAnsi="Gill Sans"/>
+          <w:sz w:val="24"/>
+          <w:szCs w:val="24"/>
+        </w:rPr>
+        <w:br w:type="page"/>
+      </w:r>
+    </w:p>
+    <w:p>
+      <w:pPr>
+        <w:pStyle w:val="Ttulo1"/>
+        <w:jc w:val="both"/>
+        <w:rPr>
+          <w:rFonts w:ascii="Gill Sans" w:eastAsia="Gill Sans" w:hAnsi="Gill Sans" w:cs="Gill Sans"/>
+          <w:b/>
+          <w:color w:val="073763"/>
+          <w:sz w:val="32"/>
+          <w:szCs w:val="32"/>
+        </w:rPr>
+      </w:pPr>
+      <w:r>
+        <w:rPr>
+          <w:rFonts w:ascii="Gill Sans" w:eastAsia="Gill Sans" w:hAnsi="Gill Sans" w:cs="Gill Sans"/>
+          <w:b/>
+          <w:color w:val="073763"/>
+          <w:sz w:val="32"/>
+          <w:szCs w:val="32"/>
+        </w:rPr>
+        <w:lastRenderedPageBreak/>
+        <w:t>Geração de código</w:t>
+      </w:r>
+    </w:p>
+    <w:p>
+      <w:pPr>
+        <w:spacing w:after="240"/>
+        <w:jc w:val="both"/>
+        <w:rPr>
+          <w:sz w:val="24"/>
+          <w:szCs w:val="24"/>
+        </w:rPr>
+      </w:pPr>
+      <w:r>
+        <w:rPr>
+          <w:sz w:val="24"/>
+          <w:szCs w:val="24"/>
+        </w:rPr>
+        <w:t xml:space="preserve">Nesta etapa pouco foi feito, tendo a mesma ficado incompleta e apenas funcionando para o caso de teste </w:t>
+      </w:r>
+      <w:proofErr w:type="spellStart"/>
+      <w:r>
+        <w:rPr>
+          <w:b/>
+          <w:bCs/>
+          <w:i/>
+          <w:iCs/>
+          <w:sz w:val="24"/>
+          <w:szCs w:val="24"/>
+        </w:rPr>
+        <w:t>factorial.dgo</w:t>
+      </w:r>
+      <w:proofErr w:type="spellEnd"/>
+      <w:r>
+        <w:rPr>
+          <w:sz w:val="24"/>
+          <w:szCs w:val="24"/>
+        </w:rPr>
+        <w:t>.</w:t>
+      </w:r>
+    </w:p>
+    <w:p>
+      <w:pPr>
+        <w:spacing w:after="240"/>
+        <w:jc w:val="both"/>
+        <w:rPr>
+          <w:sz w:val="24"/>
+          <w:szCs w:val="24"/>
+        </w:rPr>
+      </w:pPr>
+    </w:p>
+    <w:p>
+      <w:pPr>
+        <w:pStyle w:val="Ttulo1"/>
+        <w:jc w:val="both"/>
+        <w:rPr>
+          <w:rFonts w:ascii="Gill Sans" w:eastAsia="Gill Sans" w:hAnsi="Gill Sans" w:cs="Gill Sans"/>
+          <w:b/>
+          <w:color w:val="073763"/>
+          <w:sz w:val="32"/>
+          <w:szCs w:val="32"/>
+        </w:rPr>
+      </w:pPr>
+      <w:r>
+        <w:rPr>
+          <w:rFonts w:ascii="Gill Sans" w:eastAsia="Gill Sans" w:hAnsi="Gill Sans" w:cs="Gill Sans"/>
+          <w:b/>
+          <w:color w:val="073763"/>
+          <w:sz w:val="32"/>
+          <w:szCs w:val="32"/>
+        </w:rPr>
+        <w:t>Bibliografia</w:t>
+      </w:r>
+    </w:p>
+    <w:p>
+      <w:pPr>
+        <w:spacing w:after="240"/>
+        <w:jc w:val="both"/>
+        <w:rPr>
+          <w:sz w:val="24"/>
+          <w:szCs w:val="24"/>
+        </w:rPr>
+      </w:pPr>
+      <w:hyperlink r:id="rId11" w:history="1">
+        <w:r>
+          <w:rPr>
+            <w:rStyle w:val="Hiperligao"/>
+            <w:sz w:val="24"/>
+            <w:szCs w:val="24"/>
+          </w:rPr>
+          <w:t>https://go.dev/ref/spec</w:t>
+        </w:r>
+      </w:hyperlink>
+    </w:p>
+    <w:p>
+      <w:pPr>
+        <w:spacing w:after="240"/>
+        <w:jc w:val="both"/>
+        <w:rPr>
+          <w:sz w:val="24"/>
+          <w:szCs w:val="24"/>
+        </w:rPr>
+      </w:pPr>
+    </w:p>
+    <w:p>
+      <w:pPr>
+        <w:spacing w:after="240"/>
+        <w:jc w:val="both"/>
+        <w:rPr>
+          <w:sz w:val="24"/>
+          <w:szCs w:val="24"/>
+        </w:rPr>
+      </w:pPr>
     </w:p>
     <w:sectPr>
-      <w:headerReference w:type="default" r:id="rId9"/>
-      <w:footerReference w:type="default" r:id="rId10"/>
-      <w:footerReference w:type="first" r:id="rId11"/>
+      <w:headerReference w:type="default" r:id="rId12"/>
+      <w:footerReference w:type="default" r:id="rId13"/>
+      <w:footerReference w:type="first" r:id="rId14"/>
       <w:pgSz w:w="11909" w:h="16834"/>
       <w:pgMar w:top="1440" w:right="1440" w:bottom="1440" w:left="1440" w:header="720" w:footer="720" w:gutter="0"/>
       <w:pgNumType w:start="0"/>
@@ -3229,6 +4236,18 @@
       <w:lang w:val="pt-PT"/>
     </w:rPr>
   </w:style>
+  <w:style w:type="character" w:styleId="MenoNoResolvida">
+    <w:name w:val="Unresolved Mention"/>
+    <w:basedOn w:val="Tipodeletrapredefinidodopargrafo"/>
+    <w:uiPriority w:val="99"/>
+    <w:semiHidden/>
+    <w:unhideWhenUsed/>
+    <w:rsid w:val="007757C2"/>
+    <w:rPr>
+      <w:color w:val="605E5C"/>
+      <w:shd w:val="clear" w:color="auto" w:fill="E1DFDD"/>
+    </w:rPr>
+  </w:style>
 </w:styles>
 </file>
 

</xml_diff>

<commit_message>
o segundo ponto tinha mais de 400 palavras
</commit_message>
<xml_diff>
--- a/Relatório Compiladores.docx
+++ b/Relatório Compiladores.docx
@@ -1780,6 +1780,7 @@
       <w:r>
         <w:rPr>
           <w:rFonts w:ascii="Gill Sans" w:hAnsi="Gill Sans"/>
+          <w:noProof/>
           <w:sz w:val="24"/>
           <w:szCs w:val="24"/>
         </w:rPr>
@@ -1837,143 +1838,15 @@
           <w:sz w:val="24"/>
           <w:szCs w:val="24"/>
         </w:rPr>
-        <w:t xml:space="preserve">Nesta estrutura considera-se um nó “irmão” aquele que se encontra no mesmo nível do nó acedido, </w:t>
-      </w:r>
-      <w:r>
-        <w:rPr>
-          <w:rFonts w:ascii="Gill Sans" w:hAnsi="Gill Sans"/>
-          <w:sz w:val="24"/>
-          <w:szCs w:val="24"/>
-        </w:rPr>
-        <w:t>como por exemplo</w:t>
-      </w:r>
-      <w:r>
-        <w:rPr>
-          <w:rFonts w:ascii="Gill Sans" w:hAnsi="Gill Sans"/>
-          <w:sz w:val="24"/>
-          <w:szCs w:val="24"/>
-        </w:rPr>
-        <w:t xml:space="preserve"> numa </w:t>
-      </w:r>
-      <w:r>
-        <w:rPr>
-          <w:rFonts w:ascii="Gill Sans" w:hAnsi="Gill Sans"/>
-          <w:i/>
-          <w:iCs/>
-          <w:sz w:val="24"/>
-          <w:szCs w:val="24"/>
-        </w:rPr>
-        <w:t>if</w:t>
-      </w:r>
-      <w:r>
-        <w:rPr>
-          <w:rFonts w:ascii="Gill Sans" w:hAnsi="Gill Sans"/>
-          <w:i/>
-          <w:iCs/>
-          <w:sz w:val="24"/>
-          <w:szCs w:val="24"/>
-        </w:rPr>
-        <w:t>-else</w:t>
-      </w:r>
-      <w:r>
-        <w:rPr>
-          <w:rFonts w:ascii="Gill Sans" w:hAnsi="Gill Sans"/>
-          <w:i/>
-          <w:iCs/>
-          <w:sz w:val="24"/>
-          <w:szCs w:val="24"/>
-        </w:rPr>
-        <w:t xml:space="preserve"> </w:t>
-      </w:r>
-      <w:proofErr w:type="spellStart"/>
-      <w:r>
-        <w:rPr>
-          <w:rFonts w:ascii="Gill Sans" w:hAnsi="Gill Sans"/>
-          <w:i/>
-          <w:iCs/>
-          <w:sz w:val="24"/>
-          <w:szCs w:val="24"/>
-        </w:rPr>
-        <w:t>clause</w:t>
-      </w:r>
-      <w:proofErr w:type="spellEnd"/>
-      <w:r>
-        <w:rPr>
-          <w:rFonts w:ascii="Gill Sans" w:hAnsi="Gill Sans"/>
-          <w:i/>
-          <w:iCs/>
-          <w:sz w:val="24"/>
-          <w:szCs w:val="24"/>
-        </w:rPr>
-        <w:t xml:space="preserve"> </w:t>
-      </w:r>
-      <w:r>
-        <w:rPr>
-          <w:rFonts w:ascii="Gill Sans" w:hAnsi="Gill Sans"/>
-          <w:sz w:val="24"/>
-          <w:szCs w:val="24"/>
-        </w:rPr>
-        <w:t xml:space="preserve">em que o bloco do </w:t>
-      </w:r>
-      <w:proofErr w:type="spellStart"/>
-      <w:r>
-        <w:rPr>
-          <w:rFonts w:ascii="Gill Sans" w:hAnsi="Gill Sans"/>
-          <w:i/>
-          <w:iCs/>
-          <w:sz w:val="24"/>
-          <w:szCs w:val="24"/>
-        </w:rPr>
-        <w:t>else</w:t>
-      </w:r>
-      <w:proofErr w:type="spellEnd"/>
-      <w:r>
-        <w:rPr>
-          <w:rFonts w:ascii="Gill Sans" w:hAnsi="Gill Sans"/>
-          <w:sz w:val="24"/>
-          <w:szCs w:val="24"/>
-        </w:rPr>
-        <w:t xml:space="preserve"> é irmão do bloco do </w:t>
-      </w:r>
-      <w:proofErr w:type="spellStart"/>
-      <w:r>
-        <w:rPr>
-          <w:rFonts w:ascii="Gill Sans" w:hAnsi="Gill Sans"/>
-          <w:i/>
-          <w:iCs/>
-          <w:sz w:val="24"/>
-          <w:szCs w:val="24"/>
-        </w:rPr>
-        <w:t>if</w:t>
-      </w:r>
-      <w:proofErr w:type="spellEnd"/>
-      <w:r>
-        <w:rPr>
-          <w:rFonts w:ascii="Gill Sans" w:hAnsi="Gill Sans"/>
-          <w:sz w:val="24"/>
-          <w:szCs w:val="24"/>
-        </w:rPr>
-        <w:t xml:space="preserve"> (mesmo que o </w:t>
-      </w:r>
-      <w:proofErr w:type="spellStart"/>
-      <w:r>
-        <w:rPr>
-          <w:rFonts w:ascii="Gill Sans" w:hAnsi="Gill Sans"/>
-          <w:i/>
-          <w:iCs/>
-          <w:sz w:val="24"/>
-          <w:szCs w:val="24"/>
-        </w:rPr>
-        <w:t>else</w:t>
-      </w:r>
-      <w:proofErr w:type="spellEnd"/>
-      <w:r>
-        <w:rPr>
-          <w:rFonts w:ascii="Gill Sans" w:hAnsi="Gill Sans"/>
-          <w:sz w:val="24"/>
-          <w:szCs w:val="24"/>
-        </w:rPr>
-        <w:t xml:space="preserve"> não seja declarado o seu bloco tem de existir).</w:t>
+        <w:t>Nesta estrutura considera-se um nó “irmão” aquele que se encontra no mesmo nível do nó acedido</w:t>
+      </w:r>
+      <w:r>
+        <w:rPr>
+          <w:rFonts w:ascii="Gill Sans" w:hAnsi="Gill Sans"/>
+          <w:sz w:val="24"/>
+          <w:szCs w:val="24"/>
+        </w:rPr>
+        <w:t>.</w:t>
       </w:r>
       <w:r>
         <w:rPr>
@@ -2041,80 +1914,88 @@
           <w:sz w:val="24"/>
           <w:szCs w:val="24"/>
         </w:rPr>
+        <w:t xml:space="preserve">A </w:t>
+      </w:r>
+      <w:r>
+        <w:rPr>
+          <w:rFonts w:ascii="Gill Sans" w:hAnsi="Gill Sans"/>
+          <w:sz w:val="24"/>
+          <w:szCs w:val="24"/>
+        </w:rPr>
+        <w:t>tabela de símbolos</w:t>
+      </w:r>
+      <w:r>
+        <w:rPr>
+          <w:rFonts w:ascii="Gill Sans" w:hAnsi="Gill Sans"/>
+          <w:sz w:val="24"/>
+          <w:szCs w:val="24"/>
+        </w:rPr>
+        <w:t>, implementada através de</w:t>
+      </w:r>
+      <w:r>
+        <w:rPr>
+          <w:rFonts w:ascii="Gill Sans" w:hAnsi="Gill Sans"/>
+          <w:sz w:val="24"/>
+          <w:szCs w:val="24"/>
+        </w:rPr>
+        <w:t xml:space="preserve"> 3</w:t>
+      </w:r>
+      <w:r>
+        <w:rPr>
+          <w:rFonts w:ascii="Gill Sans" w:hAnsi="Gill Sans"/>
+          <w:sz w:val="24"/>
+          <w:szCs w:val="24"/>
+        </w:rPr>
+        <w:t xml:space="preserve"> listas ligadas</w:t>
+      </w:r>
+      <w:r>
+        <w:rPr>
+          <w:rFonts w:ascii="Gill Sans" w:hAnsi="Gill Sans"/>
+          <w:sz w:val="24"/>
+          <w:szCs w:val="24"/>
+        </w:rPr>
+        <w:t xml:space="preserve">, </w:t>
+      </w:r>
+      <w:r>
+        <w:rPr>
+          <w:rFonts w:ascii="Gill Sans" w:hAnsi="Gill Sans"/>
+          <w:sz w:val="24"/>
+          <w:szCs w:val="24"/>
+        </w:rPr>
+        <w:t xml:space="preserve">sendo a estrutura </w:t>
+      </w:r>
+      <w:r>
+        <w:rPr>
+          <w:rFonts w:ascii="Gill Sans" w:hAnsi="Gill Sans"/>
+          <w:sz w:val="24"/>
+          <w:szCs w:val="24"/>
+        </w:rPr>
+        <w:t>relativa à tabela de símbolos globais (variáveis globais e definições de funções)</w:t>
+      </w:r>
+      <w:r>
+        <w:rPr>
+          <w:rFonts w:ascii="Gill Sans" w:hAnsi="Gill Sans"/>
+          <w:sz w:val="24"/>
+          <w:szCs w:val="24"/>
+        </w:rPr>
+        <w:t xml:space="preserve"> a</w:t>
+      </w:r>
+      <w:r>
+        <w:rPr>
+          <w:rFonts w:ascii="Gill Sans" w:hAnsi="Gill Sans"/>
+          <w:sz w:val="24"/>
+          <w:szCs w:val="24"/>
+        </w:rPr>
+        <w:t xml:space="preserve"> primeira </w:t>
+      </w:r>
+      <w:r>
+        <w:rPr>
+          <w:rFonts w:ascii="Gill Sans" w:hAnsi="Gill Sans"/>
+          <w:sz w:val="24"/>
+          <w:szCs w:val="24"/>
+        </w:rPr>
         <w:lastRenderedPageBreak/>
-        <w:t>A outra estrutura implementada</w:t>
-      </w:r>
-      <w:r>
-        <w:rPr>
-          <w:rFonts w:ascii="Gill Sans" w:hAnsi="Gill Sans"/>
-          <w:sz w:val="24"/>
-          <w:szCs w:val="24"/>
-        </w:rPr>
-        <w:t xml:space="preserve"> é uma tabela de símbolos</w:t>
-      </w:r>
-      <w:r>
-        <w:rPr>
-          <w:rFonts w:ascii="Gill Sans" w:hAnsi="Gill Sans"/>
-          <w:sz w:val="24"/>
-          <w:szCs w:val="24"/>
-        </w:rPr>
-        <w:t>, sendo implementada através de</w:t>
-      </w:r>
-      <w:r>
-        <w:rPr>
-          <w:rFonts w:ascii="Gill Sans" w:hAnsi="Gill Sans"/>
-          <w:sz w:val="24"/>
-          <w:szCs w:val="24"/>
-        </w:rPr>
-        <w:t xml:space="preserve"> 3</w:t>
-      </w:r>
-      <w:r>
-        <w:rPr>
-          <w:rFonts w:ascii="Gill Sans" w:hAnsi="Gill Sans"/>
-          <w:sz w:val="24"/>
-          <w:szCs w:val="24"/>
-        </w:rPr>
-        <w:t xml:space="preserve"> listas ligadas</w:t>
-      </w:r>
-      <w:r>
-        <w:rPr>
-          <w:rFonts w:ascii="Gill Sans" w:hAnsi="Gill Sans"/>
-          <w:sz w:val="24"/>
-          <w:szCs w:val="24"/>
-        </w:rPr>
-        <w:t xml:space="preserve">, </w:t>
-      </w:r>
-      <w:r>
-        <w:rPr>
-          <w:rFonts w:ascii="Gill Sans" w:hAnsi="Gill Sans"/>
-          <w:sz w:val="24"/>
-          <w:szCs w:val="24"/>
-        </w:rPr>
-        <w:t xml:space="preserve">sendo a estrutura </w:t>
-      </w:r>
-      <w:r>
-        <w:rPr>
-          <w:rFonts w:ascii="Gill Sans" w:hAnsi="Gill Sans"/>
-          <w:sz w:val="24"/>
-          <w:szCs w:val="24"/>
-        </w:rPr>
-        <w:t>relativa à tabela de símbolos globais (variáveis globais e definições de funções)</w:t>
-      </w:r>
-      <w:r>
-        <w:rPr>
-          <w:rFonts w:ascii="Gill Sans" w:hAnsi="Gill Sans"/>
-          <w:sz w:val="24"/>
-          <w:szCs w:val="24"/>
-        </w:rPr>
-        <w:t xml:space="preserve"> a</w:t>
-      </w:r>
-      <w:r>
-        <w:rPr>
-          <w:rFonts w:ascii="Gill Sans" w:hAnsi="Gill Sans"/>
-          <w:sz w:val="24"/>
-          <w:szCs w:val="24"/>
-        </w:rPr>
-        <w:t xml:space="preserve"> primeira tabela a ser criada</w:t>
+        <w:t>tabela a ser criada</w:t>
       </w:r>
       <w:r>
         <w:rPr>
@@ -2396,7 +2277,7 @@
           <w:sz w:val="24"/>
           <w:szCs w:val="24"/>
         </w:rPr>
-        <w:t xml:space="preserve"> e, obviamente, um ponteiro para o próximo nó da lista ligada.</w:t>
+        <w:t>.</w:t>
       </w:r>
     </w:p>
     <w:p>
@@ -2509,34 +2390,7 @@
       <w:r>
         <w:rPr>
           <w:rFonts w:ascii="Gill Sans" w:hAnsi="Gill Sans"/>
-          <w:sz w:val="24"/>
-          <w:szCs w:val="24"/>
-        </w:rPr>
-        <w:t>A figura seguint</w:t>
-      </w:r>
-      <w:r>
-        <w:rPr>
-          <w:rFonts w:ascii="Gill Sans" w:hAnsi="Gill Sans"/>
-          <w:sz w:val="24"/>
-          <w:szCs w:val="24"/>
-        </w:rPr>
-        <w:t>e diz respeito às estruturas descritas acima.</w:t>
-      </w:r>
-    </w:p>
-    <w:p>
-      <w:pPr>
-        <w:spacing w:after="240"/>
-        <w:ind w:firstLine="720"/>
-        <w:jc w:val="both"/>
-        <w:rPr>
-          <w:rFonts w:ascii="Gill Sans" w:hAnsi="Gill Sans"/>
-          <w:sz w:val="24"/>
-          <w:szCs w:val="24"/>
-        </w:rPr>
-      </w:pPr>
-      <w:r>
-        <w:rPr>
-          <w:rFonts w:ascii="Gill Sans" w:hAnsi="Gill Sans"/>
+          <w:noProof/>
           <w:sz w:val="24"/>
           <w:szCs w:val="24"/>
         </w:rPr>

</xml_diff>